<commit_message>
done lection1 for Ecology
</commit_message>
<xml_diff>
--- a/Экология/Лекция 1.docx
+++ b/Экология/Лекция 1.docx
@@ -399,8 +399,317 @@
     <w:p>
       <w:pPr>
         <w:spacing w:before="240"/>
-        <w:ind w:firstLine="0"/>
-      </w:pPr>
+      </w:pPr>
+      <w:r>
+        <w:t>Другие важные разделы экологии:</w:t>
+      </w:r>
+    </w:p>
+    <w:p>
+      <w:pPr>
+        <w:pStyle w:val="a3"/>
+        <w:numPr>
+          <w:ilvl w:val="0"/>
+          <w:numId w:val="12"/>
+        </w:numPr>
+        <w:spacing w:before="240"/>
+      </w:pPr>
+      <w:r>
+        <w:t>Промысловая экология</w:t>
+      </w:r>
+    </w:p>
+    <w:p>
+      <w:pPr>
+        <w:pStyle w:val="a3"/>
+        <w:numPr>
+          <w:ilvl w:val="0"/>
+          <w:numId w:val="12"/>
+        </w:numPr>
+        <w:spacing w:before="240"/>
+      </w:pPr>
+      <w:r>
+        <w:t>Медицинская экология</w:t>
+      </w:r>
+    </w:p>
+    <w:p>
+      <w:pPr>
+        <w:pStyle w:val="a3"/>
+        <w:numPr>
+          <w:ilvl w:val="0"/>
+          <w:numId w:val="12"/>
+        </w:numPr>
+        <w:spacing w:before="240"/>
+      </w:pPr>
+      <w:r>
+        <w:t>Охрана окружающей среды</w:t>
+      </w:r>
+    </w:p>
+    <w:p>
+      <w:pPr>
+        <w:pStyle w:val="2"/>
+      </w:pPr>
+      <w:r>
+        <w:t>Основные законы экологии (законы Коммонера)</w:t>
+      </w:r>
+    </w:p>
+    <w:p>
+      <w:r>
+        <w:t xml:space="preserve">Барри Коммонер — это </w:t>
+      </w:r>
+      <w:r>
+        <w:t>американский биолог и эколог.</w:t>
+      </w:r>
+    </w:p>
+    <w:p>
+      <w:r>
+        <w:t>Все законы он свёл в систему. Он привёл их в простом виде.</w:t>
+      </w:r>
+    </w:p>
+    <w:p>
+      <w:pPr>
+        <w:rPr>
+          <w:u w:val="single"/>
+        </w:rPr>
+      </w:pPr>
+      <w:r>
+        <w:rPr>
+          <w:u w:val="single"/>
+        </w:rPr>
+        <w:t>Законы Коммонера:</w:t>
+      </w:r>
+    </w:p>
+    <w:p>
+      <w:pPr>
+        <w:pStyle w:val="a3"/>
+        <w:numPr>
+          <w:ilvl w:val="0"/>
+          <w:numId w:val="13"/>
+        </w:numPr>
+      </w:pPr>
+      <w:r>
+        <w:t>Всё связано со всем</w:t>
+      </w:r>
+    </w:p>
+    <w:p>
+      <w:pPr>
+        <w:pStyle w:val="a3"/>
+        <w:numPr>
+          <w:ilvl w:val="0"/>
+          <w:numId w:val="13"/>
+        </w:numPr>
+      </w:pPr>
+      <w:r>
+        <w:t>Всё должно куда-то деваться</w:t>
+      </w:r>
+    </w:p>
+    <w:p>
+      <w:pPr>
+        <w:pStyle w:val="a3"/>
+        <w:numPr>
+          <w:ilvl w:val="0"/>
+          <w:numId w:val="13"/>
+        </w:numPr>
+      </w:pPr>
+      <w:r>
+        <w:t>Природа знает лучше</w:t>
+      </w:r>
+    </w:p>
+    <w:p>
+      <w:pPr>
+        <w:pStyle w:val="a3"/>
+        <w:numPr>
+          <w:ilvl w:val="0"/>
+          <w:numId w:val="13"/>
+        </w:numPr>
+      </w:pPr>
+      <w:r>
+        <w:t>Ничто не даётся даром (за всё надо платить)</w:t>
+      </w:r>
+    </w:p>
+    <w:p>
+      <w:r>
+        <w:t xml:space="preserve">1) </w:t>
+      </w:r>
+      <w:r>
+        <w:rPr>
+          <w:i/>
+        </w:rPr>
+        <w:t>Всё связано со всем</w:t>
+      </w:r>
+      <w:r>
+        <w:rPr>
+          <w:i/>
+        </w:rPr>
+        <w:t>,</w:t>
+      </w:r>
+      <w:r>
+        <w:t xml:space="preserve"> пояснение: (Эффект бабочки – незначительное воздействие вызывает серьёзные последствия)</w:t>
+      </w:r>
+    </w:p>
+    <w:p>
+      <w:r>
+        <w:t>2)</w:t>
+      </w:r>
+      <w:r>
+        <w:t xml:space="preserve"> </w:t>
+      </w:r>
+      <w:r>
+        <w:rPr>
+          <w:i/>
+        </w:rPr>
+        <w:t>Всё должно куда-то деваться</w:t>
+      </w:r>
+      <w:r>
+        <w:rPr>
+          <w:i/>
+        </w:rPr>
+        <w:t>,</w:t>
+      </w:r>
+      <w:r>
+        <w:rPr>
+          <w:i/>
+        </w:rPr>
+        <w:t xml:space="preserve"> </w:t>
+      </w:r>
+      <w:r>
+        <w:t>пояснение</w:t>
+      </w:r>
+      <w:r>
+        <w:t xml:space="preserve">: </w:t>
+      </w:r>
+      <w:r>
+        <w:t xml:space="preserve">(Рециклинг – это </w:t>
+      </w:r>
+      <w:r>
+        <w:t>использование отходов производства и отслуживших свой срок изделий в других промышленных циклах</w:t>
+      </w:r>
+      <w:r>
+        <w:t>)</w:t>
+      </w:r>
+      <w:r>
+        <w:t xml:space="preserve"> (Пример</w:t>
+      </w:r>
+      <w:r>
+        <w:t xml:space="preserve">: </w:t>
+      </w:r>
+      <w:r>
+        <w:t xml:space="preserve">сбор, </w:t>
+      </w:r>
+      <w:proofErr w:type="spellStart"/>
+      <w:r>
+        <w:t>перероботка</w:t>
+      </w:r>
+      <w:proofErr w:type="spellEnd"/>
+      <w:r>
+        <w:t xml:space="preserve"> </w:t>
+      </w:r>
+      <w:proofErr w:type="spellStart"/>
+      <w:r>
+        <w:t>металолома</w:t>
+      </w:r>
+      <w:proofErr w:type="spellEnd"/>
+      <w:r>
+        <w:t xml:space="preserve"> и </w:t>
+      </w:r>
+      <w:proofErr w:type="spellStart"/>
+      <w:r>
+        <w:t>мукулатуры</w:t>
+      </w:r>
+      <w:proofErr w:type="spellEnd"/>
+      <w:r>
+        <w:t>)</w:t>
+      </w:r>
+    </w:p>
+    <w:p>
+      <w:r>
+        <w:lastRenderedPageBreak/>
+        <w:t xml:space="preserve">3) </w:t>
+      </w:r>
+      <w:r>
+        <w:rPr>
+          <w:i/>
+        </w:rPr>
+        <w:t>Природа знает лучше</w:t>
+      </w:r>
+      <w:r>
+        <w:rPr>
+          <w:i/>
+        </w:rPr>
+        <w:t>,</w:t>
+      </w:r>
+      <w:r>
+        <w:t xml:space="preserve"> </w:t>
+      </w:r>
+      <w:r>
+        <w:t>пояснение</w:t>
+      </w:r>
+      <w:r>
+        <w:t>: структурно-функциональные связи отрабатывались сотни тысяч лет, отлажены практически до идеала и что-либо менять в них не нужно. (Человек наносит большой ущерб окружающей среде непродуманной интродукцией) (Интродукция – это преднамеренное или случайное переселение человеком различных видов растений или животных в новые или нехарактерные места обитания) (классический пример интродукции – дикие кролики в Австралии)</w:t>
+      </w:r>
+      <w:r>
+        <w:t xml:space="preserve"> (второй пример – переселение Камчатского краба из Охотского моря в Баренцево)</w:t>
+      </w:r>
+      <w:r>
+        <w:t xml:space="preserve"> (третий пример – колорадский жук перекачивал из Америки)</w:t>
+      </w:r>
+    </w:p>
+    <w:p>
+      <w:r>
+        <w:t xml:space="preserve">4) </w:t>
+      </w:r>
+      <w:r>
+        <w:rPr>
+          <w:i/>
+        </w:rPr>
+        <w:t>Ничто не даётся даром</w:t>
+      </w:r>
+      <w:r>
+        <w:rPr>
+          <w:i/>
+        </w:rPr>
+        <w:t>,</w:t>
+      </w:r>
+      <w:r>
+        <w:t xml:space="preserve"> пояснение: имеется ввиду не только экономический ущерб, но и ущерб для природных экосистем и здоровья населения.</w:t>
+      </w:r>
+    </w:p>
+    <w:p>
+      <w:pPr>
+        <w:pStyle w:val="2"/>
+      </w:pPr>
+      <w:r>
+        <w:t>Экологические проблемы и их значение</w:t>
+      </w:r>
+    </w:p>
+    <w:p>
+      <w:r>
+        <w:t>В настоящее время наша планета находится в состоянии глобального экологического кризиса. Загрязнение окружающей среды стало повсеместным. Вырубка лесов, снижение плодородия почв, иссушение (</w:t>
+      </w:r>
+      <w:r>
+        <w:t>аридизация</w:t>
+      </w:r>
+      <w:r>
+        <w:t>) климата, истощение запасов пресных вод, уменьшение видового разнообразия</w:t>
+      </w:r>
+      <w:r>
+        <w:t xml:space="preserve">, многие виды растений и животных под угрозой вымирания, также истощение ресурсов мирового океана, </w:t>
+      </w:r>
+      <w:r>
+        <w:t>а</w:t>
+      </w:r>
+      <w:r>
+        <w:t>нтропогенное изменение климата. Все эти экологические проблемы вызывают беспокойство общественности и используются в политических целях. В программе любой политической деятельности всегда есть раздел экологии.</w:t>
+      </w:r>
+    </w:p>
+    <w:p>
+      <w:r>
+        <w:t xml:space="preserve">А </w:t>
+      </w:r>
+      <w:r>
+        <w:t>Г</w:t>
+      </w:r>
+      <w:r>
+        <w:t>ермании действий партия зелёных, которая экологические проблемы ставит во главу глав, а всё остальное второстепенно. Эта партия собирает 10-15% голосов на выборах и как правило входит в состав правящей коалиции. Экологические проблемы используются в политических целях.</w:t>
+      </w:r>
       <w:bookmarkStart w:id="0" w:name="_GoBack"/>
       <w:bookmarkEnd w:id="0"/>
     </w:p>
@@ -1304,6 +1613,92 @@
     </w:lvl>
   </w:abstractNum>
   <w:abstractNum w:abstractNumId="10" w15:restartNumberingAfterBreak="0">
+    <w:nsid w:val="55BD0613"/>
+    <w:multiLevelType w:val="hybridMultilevel"/>
+    <w:tmpl w:val="8D8257AE"/>
+    <w:lvl w:ilvl="0" w:tplc="0419000F">
+      <w:start w:val="1"/>
+      <w:numFmt w:val="decimal"/>
+      <w:lvlText w:val="%1."/>
+      <w:lvlJc w:val="left"/>
+      <w:pPr>
+        <w:ind w:left="1429" w:hanging="360"/>
+      </w:pPr>
+    </w:lvl>
+    <w:lvl w:ilvl="1" w:tplc="04190019" w:tentative="1">
+      <w:start w:val="1"/>
+      <w:numFmt w:val="lowerLetter"/>
+      <w:lvlText w:val="%2."/>
+      <w:lvlJc w:val="left"/>
+      <w:pPr>
+        <w:ind w:left="2149" w:hanging="360"/>
+      </w:pPr>
+    </w:lvl>
+    <w:lvl w:ilvl="2" w:tplc="0419001B" w:tentative="1">
+      <w:start w:val="1"/>
+      <w:numFmt w:val="lowerRoman"/>
+      <w:lvlText w:val="%3."/>
+      <w:lvlJc w:val="right"/>
+      <w:pPr>
+        <w:ind w:left="2869" w:hanging="180"/>
+      </w:pPr>
+    </w:lvl>
+    <w:lvl w:ilvl="3" w:tplc="0419000F" w:tentative="1">
+      <w:start w:val="1"/>
+      <w:numFmt w:val="decimal"/>
+      <w:lvlText w:val="%4."/>
+      <w:lvlJc w:val="left"/>
+      <w:pPr>
+        <w:ind w:left="3589" w:hanging="360"/>
+      </w:pPr>
+    </w:lvl>
+    <w:lvl w:ilvl="4" w:tplc="04190019" w:tentative="1">
+      <w:start w:val="1"/>
+      <w:numFmt w:val="lowerLetter"/>
+      <w:lvlText w:val="%5."/>
+      <w:lvlJc w:val="left"/>
+      <w:pPr>
+        <w:ind w:left="4309" w:hanging="360"/>
+      </w:pPr>
+    </w:lvl>
+    <w:lvl w:ilvl="5" w:tplc="0419001B" w:tentative="1">
+      <w:start w:val="1"/>
+      <w:numFmt w:val="lowerRoman"/>
+      <w:lvlText w:val="%6."/>
+      <w:lvlJc w:val="right"/>
+      <w:pPr>
+        <w:ind w:left="5029" w:hanging="180"/>
+      </w:pPr>
+    </w:lvl>
+    <w:lvl w:ilvl="6" w:tplc="0419000F" w:tentative="1">
+      <w:start w:val="1"/>
+      <w:numFmt w:val="decimal"/>
+      <w:lvlText w:val="%7."/>
+      <w:lvlJc w:val="left"/>
+      <w:pPr>
+        <w:ind w:left="5749" w:hanging="360"/>
+      </w:pPr>
+    </w:lvl>
+    <w:lvl w:ilvl="7" w:tplc="04190019" w:tentative="1">
+      <w:start w:val="1"/>
+      <w:numFmt w:val="lowerLetter"/>
+      <w:lvlText w:val="%8."/>
+      <w:lvlJc w:val="left"/>
+      <w:pPr>
+        <w:ind w:left="6469" w:hanging="360"/>
+      </w:pPr>
+    </w:lvl>
+    <w:lvl w:ilvl="8" w:tplc="0419001B" w:tentative="1">
+      <w:start w:val="1"/>
+      <w:numFmt w:val="lowerRoman"/>
+      <w:lvlText w:val="%9."/>
+      <w:lvlJc w:val="right"/>
+      <w:pPr>
+        <w:ind w:left="7189" w:hanging="180"/>
+      </w:pPr>
+    </w:lvl>
+  </w:abstractNum>
+  <w:abstractNum w:abstractNumId="11" w15:restartNumberingAfterBreak="0">
     <w:nsid w:val="7BEF58AD"/>
     <w:multiLevelType w:val="hybridMultilevel"/>
     <w:tmpl w:val="5A8E5412"/>
@@ -1416,7 +1811,7 @@
       </w:rPr>
     </w:lvl>
   </w:abstractNum>
-  <w:abstractNum w:abstractNumId="11" w15:restartNumberingAfterBreak="0">
+  <w:abstractNum w:abstractNumId="12" w15:restartNumberingAfterBreak="0">
     <w:nsid w:val="7D0446E6"/>
     <w:multiLevelType w:val="hybridMultilevel"/>
     <w:tmpl w:val="68E8FE6E"/>
@@ -1518,7 +1913,7 @@
     <w:abstractNumId w:val="0"/>
   </w:num>
   <w:num w:numId="6">
-    <w:abstractNumId w:val="11"/>
+    <w:abstractNumId w:val="12"/>
   </w:num>
   <w:num w:numId="7">
     <w:abstractNumId w:val="7"/>
@@ -1530,13 +1925,16 @@
     <w:abstractNumId w:val="4"/>
   </w:num>
   <w:num w:numId="10">
-    <w:abstractNumId w:val="10"/>
+    <w:abstractNumId w:val="11"/>
   </w:num>
   <w:num w:numId="11">
     <w:abstractNumId w:val="5"/>
   </w:num>
   <w:num w:numId="12">
     <w:abstractNumId w:val="1"/>
+  </w:num>
+  <w:num w:numId="13">
+    <w:abstractNumId w:val="10"/>
   </w:num>
   <w:numIdMacAtCleanup w:val="5"/>
 </w:numbering>
@@ -2589,7 +2987,7 @@
 </file>
 
 <file path=customXml/itemProps1.xml><?xml version="1.0" encoding="utf-8"?>
-<ds:datastoreItem xmlns:ds="http://schemas.openxmlformats.org/officeDocument/2006/customXml" ds:itemID="{84C9E561-EBF8-4479-AE0B-D8E76C151056}">
+<ds:datastoreItem xmlns:ds="http://schemas.openxmlformats.org/officeDocument/2006/customXml" ds:itemID="{742FEC6C-9DA7-4ECE-80DD-9DD5B1906BAA}">
   <ds:schemaRefs>
     <ds:schemaRef ds:uri="http://schemas.openxmlformats.org/officeDocument/2006/bibliography"/>
   </ds:schemaRefs>

</xml_diff>